<commit_message>
Broadcast receiver + service
</commit_message>
<xml_diff>
--- a/A Szállítók Dokumentáció.docx
+++ b/A Szállítók Dokumentáció.docx
@@ -263,26 +263,50 @@
         <w:rPr>
           <w:rFonts w:ascii="Times New Roman" w:hAnsi="Times New Roman" w:cs="Times New Roman"/>
         </w:rPr>
-        <w:t>Fekete Sámuel () – Backend/frontend</w:t>
-      </w:r>
-    </w:p>
-    <w:p>
-      <w:pPr>
+        <w:t>Fekete Sámuel (</w:t>
+      </w:r>
+      <w:r>
         <w:rPr>
           <w:rFonts w:ascii="Times New Roman" w:hAnsi="Times New Roman" w:cs="Times New Roman"/>
         </w:rPr>
-      </w:pPr>
+        <w:t>TODO</w:t>
+      </w:r>
       <w:r>
         <w:rPr>
           <w:rFonts w:ascii="Times New Roman" w:hAnsi="Times New Roman" w:cs="Times New Roman"/>
         </w:rPr>
-        <w:t>Farkas Levente () – Backend/</w:t>
-      </w:r>
-      <w:proofErr w:type="spellStart"/>
-      <w:r>
+        <w:t>) – Backend/frontend</w:t>
+      </w:r>
+    </w:p>
+    <w:p>
+      <w:pPr>
         <w:rPr>
           <w:rFonts w:ascii="Times New Roman" w:hAnsi="Times New Roman" w:cs="Times New Roman"/>
         </w:rPr>
+      </w:pPr>
+      <w:r>
+        <w:rPr>
+          <w:rFonts w:ascii="Times New Roman" w:hAnsi="Times New Roman" w:cs="Times New Roman"/>
+        </w:rPr>
+        <w:t>Farkas Levente (</w:t>
+      </w:r>
+      <w:r>
+        <w:rPr>
+          <w:rFonts w:ascii="Times New Roman" w:hAnsi="Times New Roman" w:cs="Times New Roman"/>
+        </w:rPr>
+        <w:t>TODO</w:t>
+      </w:r>
+      <w:r>
+        <w:rPr>
+          <w:rFonts w:ascii="Times New Roman" w:hAnsi="Times New Roman" w:cs="Times New Roman"/>
+        </w:rPr>
+        <w:t>) – Backend/</w:t>
+      </w:r>
+      <w:proofErr w:type="spellStart"/>
+      <w:r>
+        <w:rPr>
+          <w:rFonts w:ascii="Times New Roman" w:hAnsi="Times New Roman" w:cs="Times New Roman"/>
+        </w:rPr>
         <w:t>frontent</w:t>
       </w:r>
       <w:proofErr w:type="spellEnd"/>
@@ -305,7 +329,19 @@
         <w:rPr>
           <w:rFonts w:ascii="Times New Roman" w:hAnsi="Times New Roman" w:cs="Times New Roman"/>
         </w:rPr>
-        <w:t xml:space="preserve"> Olivér () – Android (</w:t>
+        <w:t xml:space="preserve"> Olivér (</w:t>
+      </w:r>
+      <w:r>
+        <w:rPr>
+          <w:rFonts w:ascii="Times New Roman" w:hAnsi="Times New Roman" w:cs="Times New Roman"/>
+        </w:rPr>
+        <w:t>TODO</w:t>
+      </w:r>
+      <w:r>
+        <w:rPr>
+          <w:rFonts w:ascii="Times New Roman" w:hAnsi="Times New Roman" w:cs="Times New Roman"/>
+        </w:rPr>
+        <w:t>) – Android (</w:t>
       </w:r>
       <w:proofErr w:type="spellStart"/>
       <w:r>
@@ -764,6 +800,9 @@
       <w:pPr>
         <w:pStyle w:val="Lers"/>
       </w:pPr>
+      <w:r>
+        <w:t xml:space="preserve">TODO: </w:t>
+      </w:r>
       <w:proofErr w:type="spellStart"/>
       <w:r>
         <w:t>MongoDB</w:t>
@@ -786,6 +825,9 @@
         <w:pStyle w:val="Lers"/>
       </w:pPr>
       <w:r>
+        <w:t xml:space="preserve">TODO: </w:t>
+      </w:r>
+      <w:r>
         <w:t>Rest API backend.</w:t>
       </w:r>
     </w:p>
@@ -801,6 +843,9 @@
       <w:pPr>
         <w:pStyle w:val="Lers"/>
       </w:pPr>
+      <w:r>
+        <w:t xml:space="preserve">TODO: </w:t>
+      </w:r>
       <w:proofErr w:type="spellStart"/>
       <w:r>
         <w:t>ViewModel</w:t>
@@ -1134,10 +1179,7 @@
         <w:pStyle w:val="Cmsor3"/>
       </w:pPr>
       <w:r>
-        <w:t>8-9</w:t>
-      </w:r>
-      <w:r>
-        <w:t>. hét</w:t>
+        <w:t>8-9. hét</w:t>
       </w:r>
     </w:p>
     <w:p>
@@ -1177,10 +1219,7 @@
         <w:pStyle w:val="Cmsor3"/>
       </w:pPr>
       <w:r>
-        <w:t>10</w:t>
-      </w:r>
-      <w:r>
-        <w:t>. hét</w:t>
+        <w:t>10. hét</w:t>
       </w:r>
     </w:p>
     <w:p>
@@ -1701,13 +1740,7 @@
         <w:pStyle w:val="Cmsor3"/>
       </w:pPr>
       <w:r>
-        <w:t>1</w:t>
-      </w:r>
-      <w:r>
-        <w:t>1</w:t>
-      </w:r>
-      <w:r>
-        <w:t>. hét</w:t>
+        <w:t>11. hét</w:t>
       </w:r>
     </w:p>
     <w:p>
@@ -3369,10 +3402,7 @@
         <w:pStyle w:val="Lers"/>
       </w:pPr>
       <w:r>
-        <w:t xml:space="preserve">Domonkos Ádám: </w:t>
-      </w:r>
-      <w:r>
-        <w:t>TODO%</w:t>
+        <w:t>Domonkos Ádám: TODO%</w:t>
       </w:r>
     </w:p>
     <w:p>
@@ -3385,10 +3415,7 @@
       </w:r>
       <w:proofErr w:type="spellEnd"/>
       <w:r>
-        <w:t xml:space="preserve"> Olivér: </w:t>
-      </w:r>
-      <w:r>
-        <w:t>TODO%</w:t>
+        <w:t xml:space="preserve"> Olivér: TODO%</w:t>
       </w:r>
     </w:p>
     <w:p>
@@ -3396,10 +3423,7 @@
         <w:pStyle w:val="Lers"/>
       </w:pPr>
       <w:r>
-        <w:t xml:space="preserve">Farkasházi Levente: </w:t>
-      </w:r>
-      <w:r>
-        <w:t>TODO%</w:t>
+        <w:t>Farkasházi Levente: TODO%</w:t>
       </w:r>
     </w:p>
     <w:p>

</xml_diff>